<commit_message>
saving preliminary files before changing user
</commit_message>
<xml_diff>
--- a/fs_notes.docx
+++ b/fs_notes.docx
@@ -945,7 +945,13 @@
         <w:rPr>
           <w:lang w:val="en-US"/>
         </w:rPr>
-        <w:t>forked-like</w:t>
+        <w:t>forked-li</w:t>
+      </w:r>
+      <w:r>
+        <w:rPr>
+          <w:lang w:val="en-US"/>
+        </w:rPr>
+        <w:t>nk</w:t>
       </w:r>
     </w:p>
     <w:p>
@@ -8097,6 +8103,150 @@
         <w:t xml:space="preserve"> run build</w:t>
       </w:r>
     </w:p>
+    <w:p>
+      <w:pPr>
+        <w:rPr>
+          <w:lang w:val="en-US"/>
+        </w:rPr>
+      </w:pPr>
+    </w:p>
+    <w:p>
+      <w:pPr>
+        <w:pStyle w:val="Heading1"/>
+        <w:rPr>
+          <w:lang w:val="en-US"/>
+        </w:rPr>
+      </w:pPr>
+      <w:r>
+        <w:rPr>
+          <w:lang w:val="en-US"/>
+        </w:rPr>
+        <w:lastRenderedPageBreak/>
+        <w:t>Variable Scope</w:t>
+      </w:r>
+    </w:p>
+    <w:p>
+      <w:r>
+        <w:t>var has a </w:t>
+      </w:r>
+      <w:r>
+        <w:rPr>
+          <w:i/>
+          <w:iCs/>
+        </w:rPr>
+        <w:t>function</w:t>
+      </w:r>
+      <w:r>
+        <w:t> scope, not a </w:t>
+      </w:r>
+      <w:r>
+        <w:rPr>
+          <w:i/>
+          <w:iCs/>
+        </w:rPr>
+        <w:t>block</w:t>
+      </w:r>
+      <w:r>
+        <w:t> scope.</w:t>
+      </w:r>
+    </w:p>
+    <w:p>
+      <w:r>
+        <w:tab/>
+      </w:r>
+      <w:r>
+        <w:t>If you use var inside of a function, it belongs to that function.</w:t>
+      </w:r>
+    </w:p>
+    <w:p>
+      <w:pPr>
+        <w:ind w:firstLine="720"/>
+      </w:pPr>
+      <w:r>
+        <w:t>If you use var inside of a block, i.e. a for loop, the variable is still available outside of that block.</w:t>
+      </w:r>
+    </w:p>
+    <w:p/>
+    <w:p>
+      <w:pPr>
+        <w:rPr>
+          <w:lang w:val="en-US"/>
+        </w:rPr>
+      </w:pPr>
+      <w:r>
+        <w:rPr>
+          <w:lang w:val="en-US"/>
+        </w:rPr>
+        <w:t>let has a block scope.</w:t>
+      </w:r>
+    </w:p>
+    <w:p>
+      <w:pPr>
+        <w:rPr>
+          <w:lang w:val="en-US"/>
+        </w:rPr>
+      </w:pPr>
+      <w:r>
+        <w:rPr>
+          <w:lang w:val="en-US"/>
+        </w:rPr>
+        <w:tab/>
+      </w:r>
+      <w:r>
+        <w:rPr>
+          <w:lang w:val="en-US"/>
+        </w:rPr>
+        <w:t xml:space="preserve">If you use let inside of a block, i.e. </w:t>
+      </w:r>
+      <w:proofErr w:type="spellStart"/>
+      <w:r>
+        <w:rPr>
+          <w:lang w:val="en-US"/>
+        </w:rPr>
+        <w:t>a</w:t>
+      </w:r>
+      <w:proofErr w:type="spellEnd"/>
+      <w:r>
+        <w:rPr>
+          <w:lang w:val="en-US"/>
+        </w:rPr>
+        <w:t xml:space="preserve"> for loop, the variable is only available inside of that loop.</w:t>
+      </w:r>
+    </w:p>
+    <w:p>
+      <w:pPr>
+        <w:rPr>
+          <w:lang w:val="en-US"/>
+        </w:rPr>
+      </w:pPr>
+    </w:p>
+    <w:p>
+      <w:proofErr w:type="spellStart"/>
+      <w:r>
+        <w:t>const</w:t>
+      </w:r>
+      <w:proofErr w:type="spellEnd"/>
+      <w:r>
+        <w:t> has a </w:t>
+      </w:r>
+      <w:r>
+        <w:rPr>
+          <w:i/>
+          <w:iCs/>
+        </w:rPr>
+        <w:t>block</w:t>
+      </w:r>
+      <w:r>
+        <w:t> scope.</w:t>
+      </w:r>
+    </w:p>
+    <w:p>
+      <w:pPr>
+        <w:rPr>
+          <w:lang w:val="en-US"/>
+        </w:rPr>
+      </w:pPr>
+    </w:p>
     <w:sectPr>
       <w:pgSz w:w="12240" w:h="15840"/>
       <w:pgMar w:top="1440" w:right="1440" w:bottom="1440" w:left="1440" w:header="0" w:footer="720" w:gutter="0"/>
@@ -8963,7 +9113,6 @@
   <w:style w:type="character" w:default="1" w:styleId="DefaultParagraphFont">
     <w:name w:val="Default Paragraph Font"/>
     <w:uiPriority w:val="1"/>
-    <w:semiHidden/>
     <w:unhideWhenUsed/>
   </w:style>
   <w:style w:type="table" w:default="1" w:styleId="TableNormal">
@@ -9102,6 +9251,19 @@
       <w:ind w:left="720"/>
       <w:contextualSpacing/>
     </w:pPr>
+  </w:style>
+  <w:style w:type="paragraph" w:styleId="NormalWeb">
+    <w:name w:val="Normal (Web)"/>
+    <w:basedOn w:val="Normal"/>
+    <w:uiPriority w:val="99"/>
+    <w:semiHidden/>
+    <w:unhideWhenUsed/>
+    <w:rsid w:val="007F152F"/>
+    <w:rPr>
+      <w:rFonts w:ascii="Times New Roman" w:hAnsi="Times New Roman" w:cs="Times New Roman"/>
+      <w:sz w:val="24"/>
+      <w:szCs w:val="24"/>
+    </w:rPr>
   </w:style>
 </w:styles>
 </file>

</xml_diff>